<commit_message>
Added prog lab 8 & db lab 4
</commit_message>
<xml_diff>
--- a/sem-2/db/lab-3/db-lab3-СандовК-P3113.docx
+++ b/sem-2/db/lab-3/db-lab3-СандовК-P3113.docx
@@ -453,7 +453,7 @@
       <w:pPr>
         <w:pStyle w:val="1"/>
       </w:pPr>
-      <w:bookmarkStart w:id="1" w:name="_Toc128085405"/>
+      <w:bookmarkStart w:id="1" w:name="_Toc133877415"/>
       <w:r>
         <w:lastRenderedPageBreak/>
         <w:t>Оглавление</w:t>
@@ -509,7 +509,7 @@
             </w:rPr>
             <w:fldChar w:fldCharType="separate"/>
           </w:r>
-          <w:hyperlink w:anchor="_Toc128085405" w:history="1">
+          <w:hyperlink w:anchor="_Toc133877415" w:history="1">
             <w:r>
               <w:rPr>
                 <w:rStyle w:val="a4"/>
@@ -536,7 +536,7 @@
                 <w:noProof/>
                 <w:webHidden/>
               </w:rPr>
-              <w:instrText xml:space="preserve"> PAGEREF _Toc128085405 \h </w:instrText>
+              <w:instrText xml:space="preserve"> PAGEREF _Toc133877415 \h </w:instrText>
             </w:r>
             <w:r>
               <w:rPr>
@@ -577,7 +577,7 @@
               <w:lang w:eastAsia="ru-RU"/>
             </w:rPr>
           </w:pPr>
-          <w:hyperlink w:anchor="_Toc128085406" w:history="1">
+          <w:hyperlink w:anchor="_Toc133877416" w:history="1">
             <w:r>
               <w:rPr>
                 <w:rStyle w:val="a4"/>
@@ -604,7 +604,7 @@
                 <w:noProof/>
                 <w:webHidden/>
               </w:rPr>
-              <w:instrText xml:space="preserve"> PAGEREF _Toc128085406 \h </w:instrText>
+              <w:instrText xml:space="preserve"> PAGEREF _Toc133877416 \h </w:instrText>
             </w:r>
             <w:r>
               <w:rPr>
@@ -645,13 +645,13 @@
               <w:lang w:eastAsia="ru-RU"/>
             </w:rPr>
           </w:pPr>
-          <w:hyperlink w:anchor="_Toc128085407" w:history="1">
+          <w:hyperlink w:anchor="_Toc133877417" w:history="1">
             <w:r>
               <w:rPr>
                 <w:rStyle w:val="a4"/>
                 <w:noProof/>
               </w:rPr>
-              <w:t>Описание предметной области</w:t>
+              <w:t>Исходная модель</w:t>
             </w:r>
             <w:r>
               <w:rPr>
@@ -672,7 +672,7 @@
                 <w:noProof/>
                 <w:webHidden/>
               </w:rPr>
-              <w:instrText xml:space="preserve"> PAGEREF _Toc128085407 \h </w:instrText>
+              <w:instrText xml:space="preserve"> PAGEREF _Toc133877417 \h </w:instrText>
             </w:r>
             <w:r>
               <w:rPr>
@@ -713,13 +713,13 @@
               <w:lang w:eastAsia="ru-RU"/>
             </w:rPr>
           </w:pPr>
-          <w:hyperlink w:anchor="_Toc128085408" w:history="1">
+          <w:hyperlink w:anchor="_Toc133877418" w:history="1">
             <w:r>
               <w:rPr>
                 <w:rStyle w:val="a4"/>
                 <w:noProof/>
               </w:rPr>
-              <w:t>Список сущностей и их классификация</w:t>
+              <w:t>Нормализация модели</w:t>
             </w:r>
             <w:r>
               <w:rPr>
@@ -740,7 +740,7 @@
                 <w:noProof/>
                 <w:webHidden/>
               </w:rPr>
-              <w:instrText xml:space="preserve"> PAGEREF _Toc128085408 \h </w:instrText>
+              <w:instrText xml:space="preserve"> PAGEREF _Toc133877418 \h </w:instrText>
             </w:r>
             <w:r>
               <w:rPr>
@@ -761,6 +761,361 @@
                 <w:webHidden/>
               </w:rPr>
               <w:t>5</w:t>
+            </w:r>
+            <w:r>
+              <w:rPr>
+                <w:noProof/>
+                <w:webHidden/>
+              </w:rPr>
+              <w:fldChar w:fldCharType="end"/>
+            </w:r>
+          </w:hyperlink>
+        </w:p>
+        <w:p>
+          <w:pPr>
+            <w:pStyle w:val="21"/>
+            <w:tabs>
+              <w:tab w:val="right" w:leader="dot" w:pos="9061"/>
+            </w:tabs>
+            <w:rPr>
+              <w:rFonts w:asciiTheme="minorHAnsi" w:eastAsiaTheme="minorEastAsia" w:hAnsiTheme="minorHAnsi"/>
+              <w:noProof/>
+              <w:sz w:val="22"/>
+              <w:lang w:eastAsia="ru-RU"/>
+            </w:rPr>
+          </w:pPr>
+          <w:hyperlink w:anchor="_Toc133877419" w:history="1">
+            <w:r>
+              <w:rPr>
+                <w:rStyle w:val="a4"/>
+                <w:noProof/>
+              </w:rPr>
+              <w:t>1NF</w:t>
+            </w:r>
+            <w:r>
+              <w:rPr>
+                <w:noProof/>
+                <w:webHidden/>
+              </w:rPr>
+              <w:tab/>
+            </w:r>
+            <w:r>
+              <w:rPr>
+                <w:noProof/>
+                <w:webHidden/>
+              </w:rPr>
+              <w:fldChar w:fldCharType="begin"/>
+            </w:r>
+            <w:r>
+              <w:rPr>
+                <w:noProof/>
+                <w:webHidden/>
+              </w:rPr>
+              <w:instrText xml:space="preserve"> PAGEREF _Toc133877419 \h </w:instrText>
+            </w:r>
+            <w:r>
+              <w:rPr>
+                <w:noProof/>
+                <w:webHidden/>
+              </w:rPr>
+            </w:r>
+            <w:r>
+              <w:rPr>
+                <w:noProof/>
+                <w:webHidden/>
+              </w:rPr>
+              <w:fldChar w:fldCharType="separate"/>
+            </w:r>
+            <w:r>
+              <w:rPr>
+                <w:noProof/>
+                <w:webHidden/>
+              </w:rPr>
+              <w:t>6</w:t>
+            </w:r>
+            <w:r>
+              <w:rPr>
+                <w:noProof/>
+                <w:webHidden/>
+              </w:rPr>
+              <w:fldChar w:fldCharType="end"/>
+            </w:r>
+          </w:hyperlink>
+        </w:p>
+        <w:p>
+          <w:pPr>
+            <w:pStyle w:val="21"/>
+            <w:tabs>
+              <w:tab w:val="right" w:leader="dot" w:pos="9061"/>
+            </w:tabs>
+            <w:rPr>
+              <w:rFonts w:asciiTheme="minorHAnsi" w:eastAsiaTheme="minorEastAsia" w:hAnsiTheme="minorHAnsi"/>
+              <w:noProof/>
+              <w:sz w:val="22"/>
+              <w:lang w:eastAsia="ru-RU"/>
+            </w:rPr>
+          </w:pPr>
+          <w:hyperlink w:anchor="_Toc133877420" w:history="1">
+            <w:r>
+              <w:rPr>
+                <w:rStyle w:val="a4"/>
+                <w:noProof/>
+              </w:rPr>
+              <w:t>2NF</w:t>
+            </w:r>
+            <w:r>
+              <w:rPr>
+                <w:noProof/>
+                <w:webHidden/>
+              </w:rPr>
+              <w:tab/>
+            </w:r>
+            <w:r>
+              <w:rPr>
+                <w:noProof/>
+                <w:webHidden/>
+              </w:rPr>
+              <w:fldChar w:fldCharType="begin"/>
+            </w:r>
+            <w:r>
+              <w:rPr>
+                <w:noProof/>
+                <w:webHidden/>
+              </w:rPr>
+              <w:instrText xml:space="preserve"> PAGEREF _Toc133877420 \h </w:instrText>
+            </w:r>
+            <w:r>
+              <w:rPr>
+                <w:noProof/>
+                <w:webHidden/>
+              </w:rPr>
+            </w:r>
+            <w:r>
+              <w:rPr>
+                <w:noProof/>
+                <w:webHidden/>
+              </w:rPr>
+              <w:fldChar w:fldCharType="separate"/>
+            </w:r>
+            <w:r>
+              <w:rPr>
+                <w:noProof/>
+                <w:webHidden/>
+              </w:rPr>
+              <w:t>6</w:t>
+            </w:r>
+            <w:r>
+              <w:rPr>
+                <w:noProof/>
+                <w:webHidden/>
+              </w:rPr>
+              <w:fldChar w:fldCharType="end"/>
+            </w:r>
+          </w:hyperlink>
+        </w:p>
+        <w:p>
+          <w:pPr>
+            <w:pStyle w:val="21"/>
+            <w:tabs>
+              <w:tab w:val="right" w:leader="dot" w:pos="9061"/>
+            </w:tabs>
+            <w:rPr>
+              <w:rFonts w:asciiTheme="minorHAnsi" w:eastAsiaTheme="minorEastAsia" w:hAnsiTheme="minorHAnsi"/>
+              <w:noProof/>
+              <w:sz w:val="22"/>
+              <w:lang w:eastAsia="ru-RU"/>
+            </w:rPr>
+          </w:pPr>
+          <w:hyperlink w:anchor="_Toc133877421" w:history="1">
+            <w:r>
+              <w:rPr>
+                <w:rStyle w:val="a4"/>
+                <w:noProof/>
+              </w:rPr>
+              <w:t>3NF</w:t>
+            </w:r>
+            <w:r>
+              <w:rPr>
+                <w:noProof/>
+                <w:webHidden/>
+              </w:rPr>
+              <w:tab/>
+            </w:r>
+            <w:r>
+              <w:rPr>
+                <w:noProof/>
+                <w:webHidden/>
+              </w:rPr>
+              <w:fldChar w:fldCharType="begin"/>
+            </w:r>
+            <w:r>
+              <w:rPr>
+                <w:noProof/>
+                <w:webHidden/>
+              </w:rPr>
+              <w:instrText xml:space="preserve"> PAGEREF _Toc133877421 \h </w:instrText>
+            </w:r>
+            <w:r>
+              <w:rPr>
+                <w:noProof/>
+                <w:webHidden/>
+              </w:rPr>
+            </w:r>
+            <w:r>
+              <w:rPr>
+                <w:noProof/>
+                <w:webHidden/>
+              </w:rPr>
+              <w:fldChar w:fldCharType="separate"/>
+            </w:r>
+            <w:r>
+              <w:rPr>
+                <w:noProof/>
+                <w:webHidden/>
+              </w:rPr>
+              <w:t>7</w:t>
+            </w:r>
+            <w:r>
+              <w:rPr>
+                <w:noProof/>
+                <w:webHidden/>
+              </w:rPr>
+              <w:fldChar w:fldCharType="end"/>
+            </w:r>
+          </w:hyperlink>
+        </w:p>
+        <w:p>
+          <w:pPr>
+            <w:pStyle w:val="21"/>
+            <w:tabs>
+              <w:tab w:val="right" w:leader="dot" w:pos="9061"/>
+            </w:tabs>
+            <w:rPr>
+              <w:rFonts w:asciiTheme="minorHAnsi" w:eastAsiaTheme="minorEastAsia" w:hAnsiTheme="minorHAnsi"/>
+              <w:noProof/>
+              <w:sz w:val="22"/>
+              <w:lang w:eastAsia="ru-RU"/>
+            </w:rPr>
+          </w:pPr>
+          <w:hyperlink w:anchor="_Toc133877422" w:history="1">
+            <w:r>
+              <w:rPr>
+                <w:rStyle w:val="a4"/>
+                <w:noProof/>
+              </w:rPr>
+              <w:t>BCNF</w:t>
+            </w:r>
+            <w:r>
+              <w:rPr>
+                <w:noProof/>
+                <w:webHidden/>
+              </w:rPr>
+              <w:tab/>
+            </w:r>
+            <w:r>
+              <w:rPr>
+                <w:noProof/>
+                <w:webHidden/>
+              </w:rPr>
+              <w:fldChar w:fldCharType="begin"/>
+            </w:r>
+            <w:r>
+              <w:rPr>
+                <w:noProof/>
+                <w:webHidden/>
+              </w:rPr>
+              <w:instrText xml:space="preserve"> PAGEREF _Toc133877422 \h </w:instrText>
+            </w:r>
+            <w:r>
+              <w:rPr>
+                <w:noProof/>
+                <w:webHidden/>
+              </w:rPr>
+            </w:r>
+            <w:r>
+              <w:rPr>
+                <w:noProof/>
+                <w:webHidden/>
+              </w:rPr>
+              <w:fldChar w:fldCharType="separate"/>
+            </w:r>
+            <w:r>
+              <w:rPr>
+                <w:noProof/>
+                <w:webHidden/>
+              </w:rPr>
+              <w:t>8</w:t>
+            </w:r>
+            <w:r>
+              <w:rPr>
+                <w:noProof/>
+                <w:webHidden/>
+              </w:rPr>
+              <w:fldChar w:fldCharType="end"/>
+            </w:r>
+          </w:hyperlink>
+        </w:p>
+        <w:p>
+          <w:pPr>
+            <w:pStyle w:val="21"/>
+            <w:tabs>
+              <w:tab w:val="right" w:leader="dot" w:pos="9061"/>
+            </w:tabs>
+            <w:rPr>
+              <w:rFonts w:asciiTheme="minorHAnsi" w:eastAsiaTheme="minorEastAsia" w:hAnsiTheme="minorHAnsi"/>
+              <w:noProof/>
+              <w:sz w:val="22"/>
+              <w:lang w:eastAsia="ru-RU"/>
+            </w:rPr>
+          </w:pPr>
+          <w:hyperlink w:anchor="_Toc133877423" w:history="1">
+            <w:r>
+              <w:rPr>
+                <w:rStyle w:val="a4"/>
+                <w:noProof/>
+              </w:rPr>
+              <w:t>Схема нормализованной модели</w:t>
+            </w:r>
+            <w:r>
+              <w:rPr>
+                <w:noProof/>
+                <w:webHidden/>
+              </w:rPr>
+              <w:tab/>
+            </w:r>
+            <w:r>
+              <w:rPr>
+                <w:noProof/>
+                <w:webHidden/>
+              </w:rPr>
+              <w:fldChar w:fldCharType="begin"/>
+            </w:r>
+            <w:r>
+              <w:rPr>
+                <w:noProof/>
+                <w:webHidden/>
+              </w:rPr>
+              <w:instrText xml:space="preserve"> PAGEREF _Toc133877423 \h </w:instrText>
+            </w:r>
+            <w:r>
+              <w:rPr>
+                <w:noProof/>
+                <w:webHidden/>
+              </w:rPr>
+            </w:r>
+            <w:r>
+              <w:rPr>
+                <w:noProof/>
+                <w:webHidden/>
+              </w:rPr>
+              <w:fldChar w:fldCharType="separate"/>
+            </w:r>
+            <w:r>
+              <w:rPr>
+                <w:noProof/>
+                <w:webHidden/>
+              </w:rPr>
+              <w:t>8</w:t>
             </w:r>
             <w:r>
               <w:rPr>
@@ -781,13 +1136,13 @@
               <w:lang w:eastAsia="ru-RU"/>
             </w:rPr>
           </w:pPr>
-          <w:hyperlink w:anchor="_Toc128085409" w:history="1">
+          <w:hyperlink w:anchor="_Toc133877424" w:history="1">
             <w:r>
               <w:rPr>
                 <w:rStyle w:val="a4"/>
                 <w:noProof/>
               </w:rPr>
-              <w:t>Инфологическая модель</w:t>
+              <w:t>Денормализация модели</w:t>
             </w:r>
             <w:r>
               <w:rPr>
@@ -808,7 +1163,7 @@
                 <w:noProof/>
                 <w:webHidden/>
               </w:rPr>
-              <w:instrText xml:space="preserve"> PAGEREF _Toc128085409 \h </w:instrText>
+              <w:instrText xml:space="preserve"> PAGEREF _Toc133877424 \h </w:instrText>
             </w:r>
             <w:r>
               <w:rPr>
@@ -828,7 +1183,7 @@
                 <w:noProof/>
                 <w:webHidden/>
               </w:rPr>
-              <w:t>6</w:t>
+              <w:t>9</w:t>
             </w:r>
             <w:r>
               <w:rPr>
@@ -849,13 +1204,13 @@
               <w:lang w:eastAsia="ru-RU"/>
             </w:rPr>
           </w:pPr>
-          <w:hyperlink w:anchor="_Toc128085410" w:history="1">
+          <w:hyperlink w:anchor="_Toc133877425" w:history="1">
             <w:r>
               <w:rPr>
                 <w:rStyle w:val="a4"/>
                 <w:noProof/>
               </w:rPr>
-              <w:t>Даталогическая модель</w:t>
+              <w:t>Функция</w:t>
             </w:r>
             <w:r>
               <w:rPr>
@@ -876,7 +1231,7 @@
                 <w:noProof/>
                 <w:webHidden/>
               </w:rPr>
-              <w:instrText xml:space="preserve"> PAGEREF _Toc128085410 \h </w:instrText>
+              <w:instrText xml:space="preserve"> PAGEREF _Toc133877425 \h </w:instrText>
             </w:r>
             <w:r>
               <w:rPr>
@@ -896,7 +1251,149 @@
                 <w:noProof/>
                 <w:webHidden/>
               </w:rPr>
-              <w:t>7</w:t>
+              <w:t>11</w:t>
+            </w:r>
+            <w:r>
+              <w:rPr>
+                <w:noProof/>
+                <w:webHidden/>
+              </w:rPr>
+              <w:fldChar w:fldCharType="end"/>
+            </w:r>
+          </w:hyperlink>
+        </w:p>
+        <w:p>
+          <w:pPr>
+            <w:pStyle w:val="21"/>
+            <w:tabs>
+              <w:tab w:val="right" w:leader="dot" w:pos="9061"/>
+            </w:tabs>
+            <w:rPr>
+              <w:rFonts w:asciiTheme="minorHAnsi" w:eastAsiaTheme="minorEastAsia" w:hAnsiTheme="minorHAnsi"/>
+              <w:noProof/>
+              <w:sz w:val="22"/>
+              <w:lang w:eastAsia="ru-RU"/>
+            </w:rPr>
+          </w:pPr>
+          <w:hyperlink w:anchor="_Toc133877426" w:history="1">
+            <w:r>
+              <w:rPr>
+                <w:rStyle w:val="a4"/>
+                <w:noProof/>
+              </w:rPr>
+              <w:t>Описание функции</w:t>
+            </w:r>
+            <w:r>
+              <w:rPr>
+                <w:noProof/>
+                <w:webHidden/>
+              </w:rPr>
+              <w:tab/>
+            </w:r>
+            <w:r>
+              <w:rPr>
+                <w:noProof/>
+                <w:webHidden/>
+              </w:rPr>
+              <w:fldChar w:fldCharType="begin"/>
+            </w:r>
+            <w:r>
+              <w:rPr>
+                <w:noProof/>
+                <w:webHidden/>
+              </w:rPr>
+              <w:instrText xml:space="preserve"> PAGEREF _Toc133877426 \h </w:instrText>
+            </w:r>
+            <w:r>
+              <w:rPr>
+                <w:noProof/>
+                <w:webHidden/>
+              </w:rPr>
+            </w:r>
+            <w:r>
+              <w:rPr>
+                <w:noProof/>
+                <w:webHidden/>
+              </w:rPr>
+              <w:fldChar w:fldCharType="separate"/>
+            </w:r>
+            <w:r>
+              <w:rPr>
+                <w:noProof/>
+                <w:webHidden/>
+              </w:rPr>
+              <w:t>11</w:t>
+            </w:r>
+            <w:r>
+              <w:rPr>
+                <w:noProof/>
+                <w:webHidden/>
+              </w:rPr>
+              <w:fldChar w:fldCharType="end"/>
+            </w:r>
+          </w:hyperlink>
+        </w:p>
+        <w:p>
+          <w:pPr>
+            <w:pStyle w:val="21"/>
+            <w:tabs>
+              <w:tab w:val="right" w:leader="dot" w:pos="9061"/>
+            </w:tabs>
+            <w:rPr>
+              <w:rFonts w:asciiTheme="minorHAnsi" w:eastAsiaTheme="minorEastAsia" w:hAnsiTheme="minorHAnsi"/>
+              <w:noProof/>
+              <w:sz w:val="22"/>
+              <w:lang w:eastAsia="ru-RU"/>
+            </w:rPr>
+          </w:pPr>
+          <w:hyperlink w:anchor="_Toc133877427" w:history="1">
+            <w:r>
+              <w:rPr>
+                <w:rStyle w:val="a4"/>
+                <w:noProof/>
+              </w:rPr>
+              <w:t>Реализация</w:t>
+            </w:r>
+            <w:r>
+              <w:rPr>
+                <w:noProof/>
+                <w:webHidden/>
+              </w:rPr>
+              <w:tab/>
+            </w:r>
+            <w:r>
+              <w:rPr>
+                <w:noProof/>
+                <w:webHidden/>
+              </w:rPr>
+              <w:fldChar w:fldCharType="begin"/>
+            </w:r>
+            <w:r>
+              <w:rPr>
+                <w:noProof/>
+                <w:webHidden/>
+              </w:rPr>
+              <w:instrText xml:space="preserve"> PAGEREF _Toc133877427 \h </w:instrText>
+            </w:r>
+            <w:r>
+              <w:rPr>
+                <w:noProof/>
+                <w:webHidden/>
+              </w:rPr>
+            </w:r>
+            <w:r>
+              <w:rPr>
+                <w:noProof/>
+                <w:webHidden/>
+              </w:rPr>
+              <w:fldChar w:fldCharType="separate"/>
+            </w:r>
+            <w:r>
+              <w:rPr>
+                <w:noProof/>
+                <w:webHidden/>
+              </w:rPr>
+              <w:t>11</w:t>
             </w:r>
             <w:r>
               <w:rPr>
@@ -917,13 +1414,13 @@
               <w:lang w:eastAsia="ru-RU"/>
             </w:rPr>
           </w:pPr>
-          <w:hyperlink w:anchor="_Toc128085411" w:history="1">
+          <w:hyperlink w:anchor="_Toc133877428" w:history="1">
             <w:r>
               <w:rPr>
                 <w:rStyle w:val="a4"/>
                 <w:noProof/>
               </w:rPr>
-              <w:t>Реализация даталогической модели на SQL</w:t>
+              <w:t>Заключение</w:t>
             </w:r>
             <w:r>
               <w:rPr>
@@ -944,7 +1441,7 @@
                 <w:noProof/>
                 <w:webHidden/>
               </w:rPr>
-              <w:instrText xml:space="preserve"> PAGEREF _Toc128085411 \h </w:instrText>
+              <w:instrText xml:space="preserve"> PAGEREF _Toc133877428 \h </w:instrText>
             </w:r>
             <w:r>
               <w:rPr>
@@ -964,75 +1461,7 @@
                 <w:noProof/>
                 <w:webHidden/>
               </w:rPr>
-              <w:t>8</w:t>
-            </w:r>
-            <w:r>
-              <w:rPr>
-                <w:noProof/>
-                <w:webHidden/>
-              </w:rPr>
-              <w:fldChar w:fldCharType="end"/>
-            </w:r>
-          </w:hyperlink>
-        </w:p>
-        <w:p>
-          <w:pPr>
-            <w:pStyle w:val="11"/>
-            <w:rPr>
-              <w:rFonts w:asciiTheme="minorHAnsi" w:eastAsiaTheme="minorEastAsia" w:hAnsiTheme="minorHAnsi"/>
-              <w:noProof/>
-              <w:sz w:val="22"/>
-              <w:lang w:eastAsia="ru-RU"/>
-            </w:rPr>
-          </w:pPr>
-          <w:hyperlink w:anchor="_Toc128085412" w:history="1">
-            <w:r>
-              <w:rPr>
-                <w:rStyle w:val="a4"/>
-                <w:noProof/>
-              </w:rPr>
-              <w:t>Заключение</w:t>
-            </w:r>
-            <w:r>
-              <w:rPr>
-                <w:noProof/>
-                <w:webHidden/>
-              </w:rPr>
-              <w:tab/>
-            </w:r>
-            <w:r>
-              <w:rPr>
-                <w:noProof/>
-                <w:webHidden/>
-              </w:rPr>
-              <w:fldChar w:fldCharType="begin"/>
-            </w:r>
-            <w:r>
-              <w:rPr>
-                <w:noProof/>
-                <w:webHidden/>
-              </w:rPr>
-              <w:instrText xml:space="preserve"> PAGEREF _Toc128085412 \h </w:instrText>
-            </w:r>
-            <w:r>
-              <w:rPr>
-                <w:noProof/>
-                <w:webHidden/>
-              </w:rPr>
-            </w:r>
-            <w:r>
-              <w:rPr>
-                <w:noProof/>
-                <w:webHidden/>
-              </w:rPr>
-              <w:fldChar w:fldCharType="separate"/>
-            </w:r>
-            <w:r>
-              <w:rPr>
-                <w:noProof/>
-                <w:webHidden/>
-              </w:rPr>
-              <w:t>9</w:t>
+              <w:t>12</w:t>
             </w:r>
             <w:r>
               <w:rPr>
@@ -1060,7 +1489,7 @@
         <w:pStyle w:val="1"/>
       </w:pPr>
       <w:bookmarkStart w:id="2" w:name="_Toc114152818"/>
-      <w:bookmarkStart w:id="3" w:name="_Toc128085406"/>
+      <w:bookmarkStart w:id="3" w:name="_Toc133877416"/>
       <w:r>
         <w:lastRenderedPageBreak/>
         <w:t>Задание</w:t>
@@ -1183,7 +1612,7 @@
         <w:jc w:val="left"/>
       </w:pPr>
       <w:r>
-        <w:t>Придумайте функцию, связанную с вашей предметной областью, согласуйте ее с преподавателем и реализуйте на языке PL/</w:t>
+        <w:t>Придумайте триггер и связанную с ним функцию, относящиеся к вашей предметной области, согласуйте их с преподавателем и реализуйте на языке PL/</w:t>
       </w:r>
       <w:proofErr w:type="spellStart"/>
       <w:r>
@@ -1206,10 +1635,12 @@
       <w:pPr>
         <w:pStyle w:val="1"/>
       </w:pPr>
+      <w:bookmarkStart w:id="4" w:name="_Toc133877417"/>
       <w:r>
         <w:lastRenderedPageBreak/>
         <w:t>Исходная модель</w:t>
       </w:r>
+      <w:bookmarkEnd w:id="4"/>
       <w:r>
         <w:t xml:space="preserve"> </w:t>
       </w:r>
@@ -1304,41 +1735,30 @@
         <w:pStyle w:val="ae"/>
         <w:jc w:val="center"/>
       </w:pPr>
-      <w:bookmarkStart w:id="4" w:name="_Ref128081654"/>
+      <w:bookmarkStart w:id="5" w:name="_Ref128081654"/>
       <w:r>
         <w:t xml:space="preserve">Рисунок </w:t>
       </w:r>
-      <w:r>
-        <w:fldChar w:fldCharType="begin"/>
-      </w:r>
-      <w:r>
-        <w:instrText xml:space="preserve"> SEQ Рисунок \* ARABIC </w:instrText>
-      </w:r>
-      <w:r>
-        <w:fldChar w:fldCharType="separate"/>
-      </w:r>
-      <w:r>
-        <w:rPr>
-          <w:noProof/>
-        </w:rPr>
-        <w:t>1</w:t>
-      </w:r>
-      <w:r>
-        <w:rPr>
-          <w:noProof/>
-        </w:rPr>
-        <w:fldChar w:fldCharType="end"/>
-      </w:r>
-      <w:bookmarkEnd w:id="4"/>
+      <w:fldSimple w:instr=" SEQ Рисунок \* ARABIC ">
+        <w:r>
+          <w:rPr>
+            <w:noProof/>
+          </w:rPr>
+          <w:t>1</w:t>
+        </w:r>
+      </w:fldSimple>
+      <w:bookmarkEnd w:id="5"/>
     </w:p>
     <w:p>
       <w:pPr>
         <w:pStyle w:val="1"/>
       </w:pPr>
+      <w:bookmarkStart w:id="6" w:name="_Toc133877418"/>
       <w:r>
         <w:lastRenderedPageBreak/>
         <w:t>Нормализация модели</w:t>
       </w:r>
+      <w:bookmarkEnd w:id="6"/>
     </w:p>
     <w:p>
       <w:pPr>
@@ -2672,9 +3092,11 @@
       <w:pPr>
         <w:pStyle w:val="2"/>
       </w:pPr>
+      <w:bookmarkStart w:id="7" w:name="_Toc133877419"/>
       <w:r>
         <w:t>1NF</w:t>
       </w:r>
+      <w:bookmarkEnd w:id="7"/>
     </w:p>
     <w:p>
       <w:pPr>
@@ -2697,9 +3119,11 @@
       <w:pPr>
         <w:pStyle w:val="2"/>
       </w:pPr>
+      <w:bookmarkStart w:id="8" w:name="_Toc133877420"/>
       <w:r>
         <w:t>2NF</w:t>
       </w:r>
+      <w:bookmarkEnd w:id="8"/>
     </w:p>
     <w:p>
       <w:pPr>
@@ -2959,9 +3383,11 @@
       <w:pPr>
         <w:pStyle w:val="2"/>
       </w:pPr>
+      <w:bookmarkStart w:id="9" w:name="_Toc133877421"/>
       <w:r>
         <w:t>3NF</w:t>
       </w:r>
+      <w:bookmarkEnd w:id="9"/>
     </w:p>
     <w:p>
       <w:pPr>
@@ -3345,9 +3771,11 @@
       <w:pPr>
         <w:pStyle w:val="2"/>
       </w:pPr>
+      <w:bookmarkStart w:id="10" w:name="_Toc133877422"/>
       <w:r>
         <w:t>BCNF</w:t>
       </w:r>
+      <w:bookmarkEnd w:id="10"/>
     </w:p>
     <w:p>
       <w:r>
@@ -3357,43 +3785,26 @@
         <w:t>Модель будет находиться в BCNF, если для каждой функциональной зависимости её детерминант (левая часть) будет именно потенциальным ключом таблицы и ничем больше.</w:t>
       </w:r>
       <w:r>
-        <w:t xml:space="preserve"> Однако в данной модели (после декомпозиции на шаге приведения к 2NF) все функциональные зависимости соответствуют этому правилу. Значит, модель находиться в BCNF.</w:t>
+        <w:t xml:space="preserve"> Однако в данной модели (после декомпозиции на шаге приведения к 2NF) все функциональные зависимости соответствуют этому </w:t>
+      </w:r>
+      <w:r>
+        <w:t>правилу. Значит, модель находит</w:t>
+      </w:r>
+      <w:bookmarkStart w:id="11" w:name="_GoBack"/>
+      <w:bookmarkEnd w:id="11"/>
+      <w:r>
+        <w:t>ся в BCNF.</w:t>
       </w:r>
     </w:p>
     <w:p>
       <w:pPr>
         <w:pStyle w:val="2"/>
       </w:pPr>
+      <w:bookmarkStart w:id="12" w:name="_Toc133877423"/>
       <w:r>
         <w:t>Схема нормализованной модели</w:t>
       </w:r>
-      <w:r>
-        <w:t xml:space="preserve"> (</w:t>
-      </w:r>
-      <w:r>
-        <w:fldChar w:fldCharType="begin"/>
-      </w:r>
-      <w:r>
-        <w:instrText xml:space="preserve"> REF _Ref133854717 \h </w:instrText>
-      </w:r>
-      <w:r>
-        <w:fldChar w:fldCharType="separate"/>
-      </w:r>
-      <w:r>
-        <w:t xml:space="preserve">Рисунок </w:t>
-      </w:r>
-      <w:r>
-        <w:rPr>
-          <w:noProof/>
-        </w:rPr>
-        <w:t>2</w:t>
-      </w:r>
-      <w:r>
-        <w:fldChar w:fldCharType="end"/>
-      </w:r>
-      <w:r>
-        <w:t>)</w:t>
-      </w:r>
+      <w:bookmarkEnd w:id="12"/>
     </w:p>
     <w:p/>
     <w:p>
@@ -3454,34 +3865,25 @@
         <w:pStyle w:val="ae"/>
         <w:jc w:val="center"/>
       </w:pPr>
-      <w:bookmarkStart w:id="5" w:name="_Ref133854717"/>
+      <w:bookmarkStart w:id="13" w:name="_Ref133854717"/>
       <w:r>
         <w:t xml:space="preserve">Рисунок </w:t>
       </w:r>
-      <w:r>
-        <w:fldChar w:fldCharType="begin"/>
-      </w:r>
-      <w:r>
-        <w:instrText xml:space="preserve"> SEQ Рисунок \* ARABIC </w:instrText>
-      </w:r>
-      <w:r>
-        <w:fldChar w:fldCharType="separate"/>
-      </w:r>
-      <w:r>
-        <w:rPr>
-          <w:noProof/>
-        </w:rPr>
-        <w:t>2</w:t>
-      </w:r>
-      <w:r>
-        <w:fldChar w:fldCharType="end"/>
-      </w:r>
-      <w:bookmarkEnd w:id="5"/>
+      <w:fldSimple w:instr=" SEQ Рисунок \* ARABIC ">
+        <w:r>
+          <w:rPr>
+            <w:noProof/>
+          </w:rPr>
+          <w:t>2</w:t>
+        </w:r>
+      </w:fldSimple>
+      <w:bookmarkEnd w:id="13"/>
     </w:p>
     <w:p>
       <w:pPr>
         <w:pStyle w:val="1"/>
       </w:pPr>
+      <w:bookmarkStart w:id="14" w:name="_Toc133877424"/>
       <w:proofErr w:type="spellStart"/>
       <w:r>
         <w:lastRenderedPageBreak/>
@@ -3491,6 +3893,7 @@
       <w:r>
         <w:t xml:space="preserve"> модели</w:t>
       </w:r>
+      <w:bookmarkEnd w:id="14"/>
     </w:p>
     <w:p>
       <w:r>
@@ -3854,36 +4257,24 @@
         <w:pStyle w:val="ae"/>
         <w:jc w:val="center"/>
       </w:pPr>
-      <w:bookmarkStart w:id="6" w:name="_Ref133856920"/>
+      <w:bookmarkStart w:id="15" w:name="_Ref133856920"/>
       <w:r>
         <w:t xml:space="preserve">Рисунок </w:t>
       </w:r>
-      <w:r>
-        <w:fldChar w:fldCharType="begin"/>
-      </w:r>
-      <w:r>
-        <w:instrText xml:space="preserve"> SEQ Рисунок \* ARABIC </w:instrText>
-      </w:r>
-      <w:r>
-        <w:fldChar w:fldCharType="separate"/>
-      </w:r>
-      <w:r>
-        <w:rPr>
-          <w:noProof/>
-        </w:rPr>
-        <w:t>3</w:t>
-      </w:r>
-      <w:r>
-        <w:fldChar w:fldCharType="end"/>
-      </w:r>
-      <w:bookmarkEnd w:id="6"/>
+      <w:fldSimple w:instr=" SEQ Рисунок \* ARABIC ">
+        <w:r>
+          <w:rPr>
+            <w:noProof/>
+          </w:rPr>
+          <w:t>3</w:t>
+        </w:r>
+      </w:fldSimple>
+      <w:bookmarkEnd w:id="15"/>
     </w:p>
     <w:p>
       <w:pPr>
         <w:ind w:firstLine="708"/>
       </w:pPr>
-      <w:bookmarkStart w:id="7" w:name="_GoBack"/>
-      <w:bookmarkEnd w:id="7"/>
     </w:p>
     <w:p>
       <w:pPr>
@@ -3896,7 +4287,267 @@
       </w:pPr>
     </w:p>
     <w:p/>
-    <w:p/>
+    <w:p>
+      <w:pPr>
+        <w:pStyle w:val="1"/>
+      </w:pPr>
+      <w:bookmarkStart w:id="16" w:name="_Toc133877425"/>
+      <w:r>
+        <w:lastRenderedPageBreak/>
+        <w:t>Функция</w:t>
+      </w:r>
+      <w:bookmarkEnd w:id="16"/>
+    </w:p>
+    <w:p>
+      <w:pPr>
+        <w:pStyle w:val="2"/>
+      </w:pPr>
+      <w:bookmarkStart w:id="17" w:name="_Toc133877426"/>
+      <w:r>
+        <w:t>Описание функции</w:t>
+      </w:r>
+      <w:bookmarkEnd w:id="17"/>
+    </w:p>
+    <w:p>
+      <w:pPr>
+        <w:ind w:firstLine="708"/>
+      </w:pPr>
+      <w:r>
+        <w:t xml:space="preserve">Функция </w:t>
+      </w:r>
+      <w:proofErr w:type="spellStart"/>
+      <w:r>
+        <w:rPr>
+          <w:rStyle w:val="af4"/>
+        </w:rPr>
+        <w:t>min_dist</w:t>
+      </w:r>
+      <w:proofErr w:type="spellEnd"/>
+      <w:r>
+        <w:rPr>
+          <w:rStyle w:val="af4"/>
+        </w:rPr>
+        <w:t>(</w:t>
+      </w:r>
+      <w:proofErr w:type="spellStart"/>
+      <w:r>
+        <w:rPr>
+          <w:rStyle w:val="af4"/>
+        </w:rPr>
+        <w:t>integer</w:t>
+      </w:r>
+      <w:proofErr w:type="spellEnd"/>
+      <w:r>
+        <w:rPr>
+          <w:rStyle w:val="af4"/>
+        </w:rPr>
+        <w:t xml:space="preserve"> a, </w:t>
+      </w:r>
+      <w:proofErr w:type="spellStart"/>
+      <w:r>
+        <w:rPr>
+          <w:rStyle w:val="af4"/>
+        </w:rPr>
+        <w:t>integer</w:t>
+      </w:r>
+      <w:proofErr w:type="spellEnd"/>
+      <w:r>
+        <w:rPr>
+          <w:rStyle w:val="af4"/>
+        </w:rPr>
+        <w:t xml:space="preserve"> b)</w:t>
+      </w:r>
+      <w:r>
+        <w:t xml:space="preserve"> находит длину кратчайшего пути между территориями с </w:t>
+      </w:r>
+      <w:proofErr w:type="spellStart"/>
+      <w:r>
+        <w:t>id</w:t>
+      </w:r>
+      <w:proofErr w:type="spellEnd"/>
+      <w:r>
+        <w:t xml:space="preserve">, равными a и b, в таблице </w:t>
+      </w:r>
+      <w:proofErr w:type="spellStart"/>
+      <w:r>
+        <w:rPr>
+          <w:rStyle w:val="af4"/>
+        </w:rPr>
+        <w:t>distances</w:t>
+      </w:r>
+      <w:proofErr w:type="spellEnd"/>
+      <w:r>
+        <w:t>. Если пути между этими террит</w:t>
+      </w:r>
+      <w:r>
+        <w:t>ориями нет, то она возвращает NULL</w:t>
+      </w:r>
+      <w:r>
+        <w:t>.</w:t>
+      </w:r>
+    </w:p>
+    <w:p>
+      <w:pPr>
+        <w:ind w:firstLine="708"/>
+      </w:pPr>
+      <w:r>
+        <w:t xml:space="preserve">Для демонстрации работы этой функции в связке с триггером была создана таблица </w:t>
+      </w:r>
+      <w:proofErr w:type="spellStart"/>
+      <w:r>
+        <w:rPr>
+          <w:rStyle w:val="af4"/>
+        </w:rPr>
+        <w:t>min_distances</w:t>
+      </w:r>
+      <w:proofErr w:type="spellEnd"/>
+      <w:r>
+        <w:t>.</w:t>
+      </w:r>
+      <w:r>
+        <w:t xml:space="preserve"> В ней пользователь может добавить две территории, длину расстояния между которыми он хочет отслеживать. Далее для них в этой таблице автоматически генерируется значение поля </w:t>
+      </w:r>
+      <w:proofErr w:type="spellStart"/>
+      <w:r>
+        <w:rPr>
+          <w:rStyle w:val="af4"/>
+        </w:rPr>
+        <w:t>min_dist</w:t>
+      </w:r>
+      <w:proofErr w:type="spellEnd"/>
+      <w:r>
+        <w:t xml:space="preserve"> на основе вышеприведённой функции.</w:t>
+      </w:r>
+    </w:p>
+    <w:p>
+      <w:r>
+        <w:tab/>
+        <w:t xml:space="preserve">Был создан триггер </w:t>
+      </w:r>
+      <w:proofErr w:type="spellStart"/>
+      <w:r>
+        <w:rPr>
+          <w:rStyle w:val="af4"/>
+        </w:rPr>
+        <w:t>distances_update</w:t>
+      </w:r>
+      <w:proofErr w:type="spellEnd"/>
+      <w:r>
+        <w:t xml:space="preserve">, </w:t>
+      </w:r>
+      <w:r>
+        <w:t xml:space="preserve">срабатывающий при любом изменении таблицы </w:t>
+      </w:r>
+      <w:proofErr w:type="spellStart"/>
+      <w:r>
+        <w:rPr>
+          <w:rStyle w:val="af4"/>
+        </w:rPr>
+        <w:t>distances</w:t>
+      </w:r>
+      <w:proofErr w:type="spellEnd"/>
+      <w:r>
+        <w:t xml:space="preserve"> (удаление, обновление, добавление строк).</w:t>
+      </w:r>
+      <w:r>
+        <w:t xml:space="preserve">  Он вызывает процедуру </w:t>
+      </w:r>
+      <w:proofErr w:type="spellStart"/>
+      <w:r>
+        <w:rPr>
+          <w:rStyle w:val="af4"/>
+        </w:rPr>
+        <w:t>update_min_distances</w:t>
+      </w:r>
+      <w:proofErr w:type="spellEnd"/>
+      <w:r>
+        <w:t>,</w:t>
+      </w:r>
+      <w:r>
+        <w:t xml:space="preserve"> которая в свою очередь заставляет все отслеживаемые минимальные расстояния в таблице </w:t>
+      </w:r>
+      <w:proofErr w:type="spellStart"/>
+      <w:r>
+        <w:rPr>
+          <w:rStyle w:val="af4"/>
+        </w:rPr>
+        <w:t>min_distances</w:t>
+      </w:r>
+      <w:proofErr w:type="spellEnd"/>
+      <w:r>
+        <w:rPr>
+          <w:rStyle w:val="af4"/>
+        </w:rPr>
+        <w:t xml:space="preserve"> </w:t>
+      </w:r>
+      <w:r>
+        <w:t>быть пересчитанными</w:t>
+      </w:r>
+      <w:r>
+        <w:t>.</w:t>
+      </w:r>
+    </w:p>
+    <w:p>
+      <w:r>
+        <w:tab/>
+      </w:r>
+    </w:p>
+    <w:p>
+      <w:pPr>
+        <w:pStyle w:val="2"/>
+      </w:pPr>
+      <w:bookmarkStart w:id="18" w:name="_Toc133877427"/>
+      <w:r>
+        <w:t>Реализация</w:t>
+      </w:r>
+      <w:bookmarkEnd w:id="18"/>
+    </w:p>
+    <w:p>
+      <w:pPr>
+        <w:ind w:firstLine="708"/>
+      </w:pPr>
+      <w:r>
+        <w:t>Исходный код реализации ф</w:t>
+      </w:r>
+      <w:r>
+        <w:t>ункций и триггера</w:t>
+      </w:r>
+      <w:r>
+        <w:t xml:space="preserve"> на языке PL/</w:t>
+      </w:r>
+      <w:proofErr w:type="spellStart"/>
+      <w:r>
+        <w:t>pgSQL</w:t>
+      </w:r>
+      <w:proofErr w:type="spellEnd"/>
+      <w:r>
+        <w:t xml:space="preserve"> можно увидеть в </w:t>
+      </w:r>
+      <w:proofErr w:type="spellStart"/>
+      <w:r>
+        <w:t>GitHub-репозитории</w:t>
+      </w:r>
+      <w:proofErr w:type="spellEnd"/>
+      <w:r>
+        <w:t xml:space="preserve"> по ссылке:</w:t>
+      </w:r>
+    </w:p>
+    <w:p>
+      <w:pPr>
+        <w:ind w:firstLine="708"/>
+      </w:pPr>
+      <w:hyperlink r:id="rId12" w:history="1">
+        <w:r>
+          <w:rPr>
+            <w:rStyle w:val="a4"/>
+          </w:rPr>
+          <w:t>https://github.com/amphyxs/vt-labas/tree/main/sem-2/db/lab-3/min_dist.sql</w:t>
+        </w:r>
+      </w:hyperlink>
+      <w:r>
+        <w:t xml:space="preserve"> </w:t>
+      </w:r>
+    </w:p>
     <w:p>
       <w:pPr>
         <w:pStyle w:val="1"/>
@@ -3908,7 +4559,7 @@
           <w:u w:val="none"/>
         </w:rPr>
       </w:pPr>
-      <w:bookmarkStart w:id="8" w:name="_Toc128085412"/>
+      <w:bookmarkStart w:id="19" w:name="_Toc133877428"/>
       <w:r>
         <w:rPr>
           <w:rStyle w:val="af5"/>
@@ -3920,7 +4571,7 @@
         <w:lastRenderedPageBreak/>
         <w:t>Заключение</w:t>
       </w:r>
-      <w:bookmarkEnd w:id="8"/>
+      <w:bookmarkEnd w:id="19"/>
     </w:p>
     <w:p>
       <w:r>
@@ -3931,24 +4582,46 @@
         <w:t>изучен</w:t>
       </w:r>
       <w:r>
-        <w:t xml:space="preserve">а базовая теория по реляционным базам данных. Во-первых, что такое реляционные базы данных, какую структуру они имеют. Во-вторых, </w:t>
-      </w:r>
-      <w:r>
-        <w:t xml:space="preserve">типы сущностей и виды связей между ними. Для этого изучено понятие основного и внешнего ключей таблицы. Далее на основании этих знаний была рассмотрена конкретная СУБД – </w:t>
-      </w:r>
-      <w:proofErr w:type="spellStart"/>
-      <w:r>
-        <w:t>PostgreSQL</w:t>
-      </w:r>
-      <w:proofErr w:type="spellEnd"/>
-      <w:r>
-        <w:t>, и с её помощью реализована база данных на основе некоторой предметной области.</w:t>
+        <w:t xml:space="preserve">а </w:t>
+      </w:r>
+      <w:r>
+        <w:t xml:space="preserve">теория по нормализации таблиц. Во-первых, рассмотрены нормальные формы отношений, каждая из которых позволяет исключать различные аномалии при вставке, обновлении, изменении данных. Нормализация была применена на практике: модель из прошлой лабораторной работы была приведена к нормальной форме </w:t>
+      </w:r>
+      <w:proofErr w:type="spellStart"/>
+      <w:r>
+        <w:t>Бойса</w:t>
+      </w:r>
+      <w:proofErr w:type="spellEnd"/>
+      <w:r>
+        <w:t xml:space="preserve">-Кодда. </w:t>
+      </w:r>
+      <w:r>
+        <w:t xml:space="preserve">Получены знания о </w:t>
+      </w:r>
+      <w:proofErr w:type="spellStart"/>
+      <w:r>
+        <w:t>денормализации</w:t>
+      </w:r>
+      <w:proofErr w:type="spellEnd"/>
+      <w:r>
+        <w:t xml:space="preserve"> таблиц для повышения эффективности операций работы с базой данных. Также был изучен язык PL/</w:t>
+      </w:r>
+      <w:proofErr w:type="spellStart"/>
+      <w:r>
+        <w:t>pgSQL</w:t>
+      </w:r>
+      <w:proofErr w:type="spellEnd"/>
+      <w:r>
+        <w:t>, который позволяет реализовать функции для использования внутри БД. Была написана со</w:t>
+      </w:r>
+      <w:r>
+        <w:t xml:space="preserve">бственная функция на этом языке, а также триггер, который вызывал функцию при изменении некоторой таблицы. </w:t>
       </w:r>
     </w:p>
     <w:sectPr>
-      <w:footerReference w:type="default" r:id="rId12"/>
-      <w:headerReference w:type="first" r:id="rId13"/>
-      <w:footerReference w:type="first" r:id="rId14"/>
+      <w:footerReference w:type="default" r:id="rId13"/>
+      <w:headerReference w:type="first" r:id="rId14"/>
+      <w:footerReference w:type="first" r:id="rId15"/>
       <w:pgSz w:w="11906" w:h="16838"/>
       <w:pgMar w:top="567" w:right="1134" w:bottom="567" w:left="1701" w:header="720" w:footer="720" w:gutter="0"/>
       <w:cols w:space="720"/>
@@ -4031,7 +4704,7 @@
             <w:rPr>
               <w:noProof/>
             </w:rPr>
-            <w:t>10</w:t>
+            <w:t>12</w:t>
           </w:r>
           <w:r>
             <w:fldChar w:fldCharType="end"/>
@@ -6191,6 +6864,7 @@
   <w:style w:type="character" w:default="1" w:styleId="a0">
     <w:name w:val="Default Paragraph Font"/>
     <w:uiPriority w:val="1"/>
+    <w:semiHidden/>
     <w:unhideWhenUsed/>
   </w:style>
   <w:style w:type="table" w:default="1" w:styleId="a1">
@@ -6566,12 +7240,12 @@
     <w:basedOn w:val="a0"/>
     <w:uiPriority w:val="19"/>
     <w:qFormat/>
-    <w:rsid w:val="00F4508A"/>
+    <w:rsid w:val="000327A2"/>
     <w:rPr>
       <w:rFonts w:ascii="JetBrains Mono" w:hAnsi="JetBrains Mono"/>
       <w:i w:val="0"/>
       <w:iCs/>
-      <w:color w:val="F87070"/>
+      <w:color w:val="323E4F" w:themeColor="text2" w:themeShade="BF"/>
       <w:sz w:val="24"/>
     </w:rPr>
   </w:style>
@@ -6856,6 +7530,7 @@
   <w:style w:type="character" w:default="1" w:styleId="a0">
     <w:name w:val="Default Paragraph Font"/>
     <w:uiPriority w:val="1"/>
+    <w:semiHidden/>
     <w:unhideWhenUsed/>
   </w:style>
   <w:style w:type="table" w:default="1" w:styleId="a1">
@@ -7231,12 +7906,12 @@
     <w:basedOn w:val="a0"/>
     <w:uiPriority w:val="19"/>
     <w:qFormat/>
-    <w:rsid w:val="00F4508A"/>
+    <w:rsid w:val="000327A2"/>
     <w:rPr>
       <w:rFonts w:ascii="JetBrains Mono" w:hAnsi="JetBrains Mono"/>
       <w:i w:val="0"/>
       <w:iCs/>
-      <w:color w:val="F87070"/>
+      <w:color w:val="323E4F" w:themeColor="text2" w:themeShade="BF"/>
       <w:sz w:val="24"/>
     </w:rPr>
   </w:style>
@@ -7648,7 +8323,7 @@
 </file>
 
 <file path=customXml/itemProps1.xml><?xml version="1.0" encoding="utf-8"?>
-<ds:datastoreItem xmlns:ds="http://schemas.openxmlformats.org/officeDocument/2006/customXml" ds:itemID="{836C3FA2-4E66-4E1D-B292-7EA01F241E27}">
+<ds:datastoreItem xmlns:ds="http://schemas.openxmlformats.org/officeDocument/2006/customXml" ds:itemID="{9DA4380E-614D-4065-99E2-7DE5B8B9F080}">
   <ds:schemaRefs>
     <ds:schemaRef ds:uri="http://schemas.openxmlformats.org/officeDocument/2006/bibliography"/>
   </ds:schemaRefs>

</xml_diff>